<commit_message>
add lab 5 knapsack algo
</commit_message>
<xml_diff>
--- a/Lab2/countingArrayPass.docx
+++ b/Lab2/countingArrayPass.docx
@@ -768,14 +768,22 @@
         <w:tc>
           <w:tcPr>
             <w:tcW w:w="1329" w:type="dxa"/>
-          </w:tcPr>
-          <w:p>
-            <w:pPr>
-              <w:rPr>
-                <w:sz w:val="28"/>
-                <w:szCs w:val="28"/>
-              </w:rPr>
-            </w:pPr>
+            <w:shd w:val="clear" w:color="auto" w:fill="FFC000"/>
+          </w:tcPr>
+          <w:p>
+            <w:pPr>
+              <w:rPr>
+                <w:sz w:val="28"/>
+                <w:szCs w:val="28"/>
+              </w:rPr>
+            </w:pPr>
+            <w:r>
+              <w:rPr>
+                <w:sz w:val="28"/>
+                <w:szCs w:val="28"/>
+              </w:rPr>
+              <w:t>Initial</w:t>
+            </w:r>
           </w:p>
         </w:tc>
         <w:tc>
@@ -3222,7 +3230,7 @@
                 <w:sz w:val="28"/>
                 <w:szCs w:val="28"/>
               </w:rPr>
-              <w:t>Pass1: 1</w:t>
+              <w:t>Output</w:t>
             </w:r>
           </w:p>
         </w:tc>

</xml_diff>